<commit_message>
friday - added more db data + made the initial graph
Data: Political parties , Universities
Graph: Political parties and Unis links via common likers
</commit_message>
<xml_diff>
--- a/documentation/to do.docx
+++ b/documentation/to do.docx
@@ -13,6 +13,56 @@
       <w:r>
         <w:t>Location Data from status updates</w:t>
       </w:r>
+    </w:p>
+    <w:p>
+      <w:pPr>
+        <w:pStyle w:val="ListParagraph"/>
+        <w:numPr>
+          <w:ilvl w:val="0"/>
+          <w:numId w:val="1"/>
+        </w:numPr>
+      </w:pPr>
+      <w:r>
+        <w:t>Comments: Sentiment Analysis :</w:t>
+      </w:r>
+    </w:p>
+    <w:p>
+      <w:pPr>
+        <w:pStyle w:val="ListParagraph"/>
+        <w:numPr>
+          <w:ilvl w:val="1"/>
+          <w:numId w:val="1"/>
+        </w:numPr>
+      </w:pPr>
+      <w:r>
+        <w:t>Summary</w:t>
+      </w:r>
+    </w:p>
+    <w:p>
+      <w:pPr>
+        <w:pStyle w:val="ListParagraph"/>
+        <w:numPr>
+          <w:ilvl w:val="1"/>
+          <w:numId w:val="1"/>
+        </w:numPr>
+      </w:pPr>
+      <w:r>
+        <w:t>Keywords</w:t>
+      </w:r>
+    </w:p>
+    <w:p>
+      <w:pPr>
+        <w:pStyle w:val="ListParagraph"/>
+        <w:numPr>
+          <w:ilvl w:val="0"/>
+          <w:numId w:val="1"/>
+        </w:numPr>
+      </w:pPr>
+    </w:p>
+    <w:p>
+      <w:pPr>
+        <w:pStyle w:val="ListParagraph"/>
+      </w:pPr>
     </w:p>
     <w:sectPr>
       <w:pgSz w:w="12240" w:h="15840"/>
@@ -42,7 +92,7 @@
         <w:rFonts w:ascii="Symbol" w:hAnsi="Symbol" w:hint="default"/>
       </w:rPr>
     </w:lvl>
-    <w:lvl w:ilvl="1" w:tplc="04090003" w:tentative="1">
+    <w:lvl w:ilvl="1" w:tplc="04090003">
       <w:start w:val="1"/>
       <w:numFmt w:val="bullet"/>
       <w:lvlText w:val="o"/>

</xml_diff>